<commit_message>
Update System Design Document.docx
Change in SDD:
- 3.1 Architectural Design
    -Add Moderation Logic
    -Add Administration Logic
    -Add Character Logic
    -Add Administration Entity
-3.2 Decomposition Description
    -Add Description
-3.3 Design Rationale
    -Add Diagramm
</commit_message>
<xml_diff>
--- a/Deliverables/Documents/System Design Document.docx
+++ b/Deliverables/Documents/System Design Document.docx
@@ -2513,9 +2513,9 @@
         </w:rPr>
         <w:lastRenderedPageBreak/>
         <w:drawing>
-          <wp:inline distT="0" distB="0" distL="0" distR="0" wp14:anchorId="43582E0F" wp14:editId="28EBD07D">
-            <wp:extent cx="4615180" cy="9779000"/>
-            <wp:effectExtent l="0" t="0" r="0" b="635"/>
+          <wp:inline distT="0" distB="0" distL="0" distR="0" wp14:anchorId="71256EBE" wp14:editId="4416590C">
+            <wp:extent cx="6642100" cy="9694545"/>
+            <wp:effectExtent l="0" t="0" r="0" b="0"/>
             <wp:docPr id="1" name="Immagine 1" descr="Immagine che contiene testo&#10;&#10;Descrizione generata automaticamente"/>
             <wp:cNvGraphicFramePr>
               <a:graphicFrameLocks xmlns:a="http://schemas.openxmlformats.org/drawingml/2006/main" noChangeAspect="1"/>
@@ -2542,7 +2542,7 @@
                   <pic:spPr>
                     <a:xfrm>
                       <a:off x="0" y="0"/>
-                      <a:ext cx="4615180" cy="9779000"/>
+                      <a:ext cx="6642100" cy="9694545"/>
                     </a:xfrm>
                     <a:prstGeom prst="rect">
                       <a:avLst/>
@@ -2565,6 +2565,242 @@
           <w:szCs w:val="28"/>
         </w:rPr>
       </w:pPr>
+      <w:r>
+        <w:rPr>
+          <w:rFonts w:cstheme="minorHAnsi"/>
+          <w:b/>
+          <w:bCs/>
+          <w:sz w:val="28"/>
+          <w:szCs w:val="28"/>
+        </w:rPr>
+        <w:lastRenderedPageBreak/>
+        <w:t>3.2 Decomposition Description</w:t>
+      </w:r>
+    </w:p>
+    <w:p>
+      <w:pPr>
+        <w:rPr>
+          <w:rFonts w:asciiTheme="majorHAnsi" w:hAnsiTheme="majorHAnsi" w:cstheme="majorHAnsi"/>
+        </w:rPr>
+      </w:pPr>
+    </w:p>
+    <w:p>
+      <w:pPr>
+        <w:rPr>
+          <w:rFonts w:asciiTheme="majorHAnsi" w:hAnsiTheme="majorHAnsi" w:cstheme="majorHAnsi"/>
+        </w:rPr>
+      </w:pPr>
+      <w:r>
+        <w:rPr>
+          <w:rFonts w:asciiTheme="majorHAnsi" w:hAnsiTheme="majorHAnsi" w:cstheme="majorHAnsi"/>
+        </w:rPr>
+        <w:t xml:space="preserve">La decomposizione del Sistema in </w:t>
+      </w:r>
+      <w:r>
+        <w:rPr>
+          <w:rFonts w:asciiTheme="majorHAnsi" w:hAnsiTheme="majorHAnsi" w:cstheme="majorHAnsi"/>
+        </w:rPr>
+        <w:t>sub-</w:t>
+      </w:r>
+      <w:proofErr w:type="spellStart"/>
+      <w:r>
+        <w:rPr>
+          <w:rFonts w:asciiTheme="majorHAnsi" w:hAnsiTheme="majorHAnsi" w:cstheme="majorHAnsi"/>
+        </w:rPr>
+        <w:t>system</w:t>
+      </w:r>
+      <w:proofErr w:type="spellEnd"/>
+      <w:r>
+        <w:rPr>
+          <w:rFonts w:asciiTheme="majorHAnsi" w:hAnsiTheme="majorHAnsi" w:cstheme="majorHAnsi"/>
+        </w:rPr>
+        <w:t xml:space="preserve"> </w:t>
+      </w:r>
+      <w:r>
+        <w:rPr>
+          <w:rFonts w:asciiTheme="majorHAnsi" w:hAnsiTheme="majorHAnsi" w:cstheme="majorHAnsi"/>
+        </w:rPr>
+        <w:t>è stata effettuata cercando di manten</w:t>
+      </w:r>
+      <w:r>
+        <w:rPr>
+          <w:rFonts w:asciiTheme="majorHAnsi" w:hAnsiTheme="majorHAnsi" w:cstheme="majorHAnsi"/>
+        </w:rPr>
+        <w:t xml:space="preserve">ere un’alta coesione e un basso accoppiamento tra essi. I principali sottosistemi sono 3 e rappresentano i livelli </w:t>
+      </w:r>
+      <w:proofErr w:type="gramStart"/>
+      <w:r>
+        <w:rPr>
+          <w:rFonts w:asciiTheme="majorHAnsi" w:hAnsiTheme="majorHAnsi" w:cstheme="majorHAnsi"/>
+        </w:rPr>
+        <w:t>di :</w:t>
+      </w:r>
+      <w:proofErr w:type="gramEnd"/>
+      <w:r>
+        <w:rPr>
+          <w:rFonts w:asciiTheme="majorHAnsi" w:hAnsiTheme="majorHAnsi" w:cstheme="majorHAnsi"/>
+        </w:rPr>
+        <w:t xml:space="preserve"> presentazione di business e di persistenza. In questo modo il sistema riesce a mantenere un’alta coesione e un basso accoppiamento, proseguendo in questa maniera la complessità non aumento.</w:t>
+      </w:r>
+    </w:p>
+    <w:p>
+      <w:pPr>
+        <w:rPr>
+          <w:rFonts w:asciiTheme="majorHAnsi" w:hAnsiTheme="majorHAnsi" w:cstheme="majorHAnsi"/>
+        </w:rPr>
+      </w:pPr>
+      <w:r>
+        <w:rPr>
+          <w:rFonts w:asciiTheme="majorHAnsi" w:hAnsiTheme="majorHAnsi" w:cstheme="majorHAnsi"/>
+        </w:rPr>
+        <w:t>Ogni sottosistema a sua volta si divide in altri sub-</w:t>
+      </w:r>
+      <w:proofErr w:type="spellStart"/>
+      <w:r>
+        <w:rPr>
+          <w:rFonts w:asciiTheme="majorHAnsi" w:hAnsiTheme="majorHAnsi" w:cstheme="majorHAnsi"/>
+        </w:rPr>
+        <w:t>systems</w:t>
+      </w:r>
+      <w:proofErr w:type="spellEnd"/>
+      <w:r>
+        <w:rPr>
+          <w:rFonts w:asciiTheme="majorHAnsi" w:hAnsiTheme="majorHAnsi" w:cstheme="majorHAnsi"/>
+        </w:rPr>
+        <w:t xml:space="preserve"> che rappresentano a loro volta le varie funzionalità del software. Il sub-</w:t>
+      </w:r>
+      <w:proofErr w:type="spellStart"/>
+      <w:r>
+        <w:rPr>
+          <w:rFonts w:asciiTheme="majorHAnsi" w:hAnsiTheme="majorHAnsi" w:cstheme="majorHAnsi"/>
+        </w:rPr>
+        <w:t>system</w:t>
+      </w:r>
+      <w:proofErr w:type="spellEnd"/>
+      <w:r>
+        <w:rPr>
+          <w:rFonts w:asciiTheme="majorHAnsi" w:hAnsiTheme="majorHAnsi" w:cstheme="majorHAnsi"/>
+        </w:rPr>
+        <w:t xml:space="preserve"> di Business è quello più corposo, in quanto deve gestire l’intera logica dell’applicazione. </w:t>
+      </w:r>
+    </w:p>
+    <w:p>
+      <w:pPr>
+        <w:rPr>
+          <w:rFonts w:asciiTheme="majorHAnsi" w:hAnsiTheme="majorHAnsi" w:cstheme="majorHAnsi"/>
+        </w:rPr>
+      </w:pPr>
+    </w:p>
+    <w:p>
+      <w:pPr>
+        <w:rPr>
+          <w:rFonts w:cstheme="minorHAnsi"/>
+          <w:b/>
+          <w:bCs/>
+          <w:sz w:val="28"/>
+          <w:szCs w:val="28"/>
+        </w:rPr>
+      </w:pPr>
+      <w:r>
+        <w:rPr>
+          <w:rFonts w:cstheme="minorHAnsi"/>
+          <w:b/>
+          <w:bCs/>
+          <w:sz w:val="28"/>
+          <w:szCs w:val="28"/>
+        </w:rPr>
+        <w:t xml:space="preserve">3.3 Design </w:t>
+      </w:r>
+      <w:proofErr w:type="spellStart"/>
+      <w:r>
+        <w:rPr>
+          <w:rFonts w:cstheme="minorHAnsi"/>
+          <w:b/>
+          <w:bCs/>
+          <w:sz w:val="28"/>
+          <w:szCs w:val="28"/>
+        </w:rPr>
+        <w:t>Rationale</w:t>
+      </w:r>
+      <w:proofErr w:type="spellEnd"/>
+    </w:p>
+    <w:p>
+      <w:pPr>
+        <w:rPr>
+          <w:rFonts w:cstheme="minorHAnsi"/>
+          <w:b/>
+          <w:bCs/>
+          <w:sz w:val="28"/>
+          <w:szCs w:val="28"/>
+          <w:lang w:val="en-US"/>
+        </w:rPr>
+      </w:pPr>
+      <w:r>
+        <w:rPr>
+          <w:rFonts w:cstheme="minorHAnsi"/>
+          <w:b/>
+          <w:bCs/>
+          <w:noProof/>
+          <w:sz w:val="28"/>
+          <w:szCs w:val="28"/>
+          <w:lang w:val="en-US"/>
+        </w:rPr>
+        <w:lastRenderedPageBreak/>
+        <w:drawing>
+          <wp:inline distT="0" distB="0" distL="0" distR="0" wp14:anchorId="2862FC19" wp14:editId="786E23A5">
+            <wp:extent cx="5321300" cy="9753600"/>
+            <wp:effectExtent l="0" t="0" r="0" b="0"/>
+            <wp:docPr id="5" name="Immagine 5" descr="Immagine che contiene screenshot&#10;&#10;Descrizione generata automaticamente"/>
+            <wp:cNvGraphicFramePr>
+              <a:graphicFrameLocks xmlns:a="http://schemas.openxmlformats.org/drawingml/2006/main" noChangeAspect="1"/>
+            </wp:cNvGraphicFramePr>
+            <a:graphic xmlns:a="http://schemas.openxmlformats.org/drawingml/2006/main">
+              <a:graphicData uri="http://schemas.openxmlformats.org/drawingml/2006/picture">
+                <pic:pic xmlns:pic="http://schemas.openxmlformats.org/drawingml/2006/picture">
+                  <pic:nvPicPr>
+                    <pic:cNvPr id="5" name="Design RationaleDiagramm.jpg"/>
+                    <pic:cNvPicPr/>
+                  </pic:nvPicPr>
+                  <pic:blipFill>
+                    <a:blip r:embed="rId6">
+                      <a:extLst>
+                        <a:ext uri="{28A0092B-C50C-407E-A947-70E740481C1C}">
+                          <a14:useLocalDpi xmlns:a14="http://schemas.microsoft.com/office/drawing/2010/main" val="0"/>
+                        </a:ext>
+                      </a:extLst>
+                    </a:blip>
+                    <a:stretch>
+                      <a:fillRect/>
+                    </a:stretch>
+                  </pic:blipFill>
+                  <pic:spPr>
+                    <a:xfrm>
+                      <a:off x="0" y="0"/>
+                      <a:ext cx="5321300" cy="9753600"/>
+                    </a:xfrm>
+                    <a:prstGeom prst="rect">
+                      <a:avLst/>
+                    </a:prstGeom>
+                  </pic:spPr>
+                </pic:pic>
+              </a:graphicData>
+            </a:graphic>
+          </wp:inline>
+        </w:drawing>
+      </w:r>
+    </w:p>
+    <w:p>
+      <w:pPr>
+        <w:rPr>
+          <w:rFonts w:cstheme="minorHAnsi"/>
+          <w:b/>
+          <w:bCs/>
+          <w:sz w:val="28"/>
+          <w:szCs w:val="28"/>
+        </w:rPr>
+      </w:pPr>
+      <w:bookmarkStart w:id="0" w:name="_GoBack"/>
+      <w:bookmarkEnd w:id="0"/>
       <w:r>
         <w:rPr>
           <w:rFonts w:cstheme="minorHAnsi"/>
@@ -2665,7 +2901,7 @@
                     <pic:cNvPicPr/>
                   </pic:nvPicPr>
                   <pic:blipFill>
-                    <a:blip r:embed="rId6">
+                    <a:blip r:embed="rId7">
                       <a:extLst>
                         <a:ext uri="{28A0092B-C50C-407E-A947-70E740481C1C}">
                           <a14:useLocalDpi xmlns:a14="http://schemas.microsoft.com/office/drawing/2010/main" val="0"/>
@@ -2896,7 +3132,7 @@
                     <pic:cNvPicPr/>
                   </pic:nvPicPr>
                   <pic:blipFill>
-                    <a:blip r:embed="rId7">
+                    <a:blip r:embed="rId8">
                       <a:extLst>
                         <a:ext uri="{28A0092B-C50C-407E-A947-70E740481C1C}">
                           <a14:useLocalDpi xmlns:a14="http://schemas.microsoft.com/office/drawing/2010/main" val="0"/>
@@ -8233,8 +8469,6 @@
           <w:rFonts w:asciiTheme="majorHAnsi" w:hAnsiTheme="majorHAnsi" w:cstheme="majorHAnsi"/>
         </w:rPr>
       </w:pPr>
-      <w:bookmarkStart w:id="0" w:name="_GoBack"/>
-      <w:bookmarkEnd w:id="0"/>
     </w:p>
     <w:sectPr>
       <w:pgSz w:w="11900" w:h="16840"/>

</xml_diff>

<commit_message>
Change SDD and TPD
Added Moderator table and ban attribute in player in System Design Document

Changing some Testing plan and made some revision
</commit_message>
<xml_diff>
--- a/Deliverables/Documents/System Design Document.docx
+++ b/Deliverables/Documents/System Design Document.docx
@@ -2215,6 +2215,7 @@
           <w:rFonts w:cstheme="minorHAnsi"/>
           <w:b/>
           <w:bCs/>
+          <w:noProof/>
           <w:sz w:val="28"/>
           <w:szCs w:val="28"/>
           <w:lang w:val="en-US"/>
@@ -2289,6 +2290,7 @@
           <w:rFonts w:cstheme="minorHAnsi"/>
           <w:b/>
           <w:bCs/>
+          <w:noProof/>
           <w:sz w:val="28"/>
           <w:szCs w:val="28"/>
           <w:lang w:val="en-US"/>
@@ -2511,25 +2513,7 @@
           <w:bCs/>
           <w:lang w:val="en-US"/>
         </w:rPr>
-        <w:t>3.3.</w:t>
-      </w:r>
-      <w:r>
-        <w:rPr>
-          <w:rFonts w:cstheme="minorHAnsi"/>
-          <w:b/>
-          <w:bCs/>
-          <w:lang w:val="en-US"/>
-        </w:rPr>
-        <w:t>3</w:t>
-      </w:r>
-      <w:r>
-        <w:rPr>
-          <w:rFonts w:cstheme="minorHAnsi"/>
-          <w:b/>
-          <w:bCs/>
-          <w:lang w:val="en-US"/>
-        </w:rPr>
-        <w:t xml:space="preserve"> Persistence Layer:</w:t>
+        <w:t>3.3.3 Persistence Layer:</w:t>
       </w:r>
     </w:p>
     <w:p>
@@ -2966,29 +2950,53 @@
       <w:r>
         <w:rPr>
           <w:rFonts w:cstheme="minorHAnsi"/>
+        </w:rPr>
+        <w:t>Di seguito è presente lo schema</w:t>
+      </w:r>
+      <w:r>
+        <w:rPr>
+          <w:rFonts w:cstheme="minorHAnsi"/>
+        </w:rPr>
+        <w:t xml:space="preserve"> Entity-Relationship</w:t>
+      </w:r>
+      <w:r>
+        <w:rPr>
+          <w:rFonts w:cstheme="minorHAnsi"/>
+        </w:rPr>
+        <w:t>:</w:t>
+      </w:r>
+    </w:p>
+    <w:p>
+      <w:pPr>
+        <w:jc w:val="both"/>
+        <w:rPr>
+          <w:rFonts w:cstheme="minorHAnsi"/>
+          <w:b/>
+          <w:bCs/>
+        </w:rPr>
+      </w:pPr>
+    </w:p>
+    <w:p>
+      <w:pPr>
+        <w:jc w:val="both"/>
+        <w:rPr>
+          <w:rFonts w:cstheme="minorHAnsi"/>
+          <w:b/>
+          <w:bCs/>
+        </w:rPr>
+      </w:pPr>
+      <w:r>
+        <w:rPr>
+          <w:rFonts w:cstheme="minorHAnsi"/>
+          <w:b/>
+          <w:bCs/>
           <w:noProof/>
         </w:rPr>
         <w:drawing>
-          <wp:anchor distT="0" distB="0" distL="114300" distR="114300" simplePos="0" relativeHeight="251664384" behindDoc="0" locked="0" layoutInCell="1" allowOverlap="1" wp14:anchorId="53F3B0C0" wp14:editId="2ED93069">
-            <wp:simplePos x="0" y="0"/>
-            <wp:positionH relativeFrom="margin">
-              <wp:align>left</wp:align>
-            </wp:positionH>
-            <wp:positionV relativeFrom="paragraph">
-              <wp:posOffset>250190</wp:posOffset>
-            </wp:positionV>
-            <wp:extent cx="6642100" cy="2152650"/>
-            <wp:effectExtent l="0" t="0" r="6350" b="0"/>
-            <wp:wrapThrough wrapText="bothSides">
-              <wp:wrapPolygon edited="0">
-                <wp:start x="0" y="0"/>
-                <wp:lineTo x="0" y="21409"/>
-                <wp:lineTo x="21559" y="21409"/>
-                <wp:lineTo x="21559" y="0"/>
-                <wp:lineTo x="0" y="0"/>
-              </wp:wrapPolygon>
-            </wp:wrapThrough>
-            <wp:docPr id="3" name="Immagine 3" descr="Immagine che contiene screenshot&#10;&#10;Descrizione generata automaticamente"/>
+          <wp:inline distT="0" distB="0" distL="0" distR="0" wp14:anchorId="608B78A5" wp14:editId="6B402E5A">
+            <wp:extent cx="6642100" cy="2252345"/>
+            <wp:effectExtent l="0" t="0" r="0" b="0"/>
+            <wp:docPr id="5" name="Immagine 5" descr="Immagine che contiene screenshot&#10;&#10;Descrizione generata automaticamente"/>
             <wp:cNvGraphicFramePr>
               <a:graphicFrameLocks xmlns:a="http://schemas.openxmlformats.org/drawingml/2006/main" noChangeAspect="1"/>
             </wp:cNvGraphicFramePr>
@@ -2996,10 +3004,10 @@
               <a:graphicData uri="http://schemas.openxmlformats.org/drawingml/2006/picture">
                 <pic:pic xmlns:pic="http://schemas.openxmlformats.org/drawingml/2006/picture">
                   <pic:nvPicPr>
-                    <pic:cNvPr id="3" name="Schermata 2019-12-11 alle 18.53.48.png"/>
+                    <pic:cNvPr id="5" name="ER.jpg"/>
                     <pic:cNvPicPr/>
                   </pic:nvPicPr>
-                  <pic:blipFill rotWithShape="1">
+                  <pic:blipFill>
                     <a:blip r:embed="rId12">
                       <a:extLst>
                         <a:ext uri="{28A0092B-C50C-407E-A947-70E740481C1C}">
@@ -3007,60 +3015,25 @@
                         </a:ext>
                       </a:extLst>
                     </a:blip>
-                    <a:srcRect t="3042" b="20572"/>
-                    <a:stretch/>
+                    <a:stretch>
+                      <a:fillRect/>
+                    </a:stretch>
                   </pic:blipFill>
-                  <pic:spPr bwMode="auto">
+                  <pic:spPr>
                     <a:xfrm>
                       <a:off x="0" y="0"/>
-                      <a:ext cx="6642100" cy="2152650"/>
+                      <a:ext cx="6642100" cy="2252345"/>
                     </a:xfrm>
                     <a:prstGeom prst="rect">
                       <a:avLst/>
                     </a:prstGeom>
-                    <a:ln>
-                      <a:noFill/>
-                    </a:ln>
-                    <a:extLst>
-                      <a:ext uri="{53640926-AAD7-44D8-BBD7-CCE9431645EC}">
-                        <a14:shadowObscured xmlns:a14="http://schemas.microsoft.com/office/drawing/2010/main"/>
-                      </a:ext>
-                    </a:extLst>
                   </pic:spPr>
                 </pic:pic>
               </a:graphicData>
             </a:graphic>
-          </wp:anchor>
+          </wp:inline>
         </w:drawing>
       </w:r>
-      <w:r>
-        <w:rPr>
-          <w:rFonts w:cstheme="minorHAnsi"/>
-        </w:rPr>
-        <w:t>Di seguito è presente lo schema</w:t>
-      </w:r>
-      <w:r>
-        <w:rPr>
-          <w:rFonts w:cstheme="minorHAnsi"/>
-        </w:rPr>
-        <w:t xml:space="preserve"> Entity-Relationship</w:t>
-      </w:r>
-      <w:r>
-        <w:rPr>
-          <w:rFonts w:cstheme="minorHAnsi"/>
-        </w:rPr>
-        <w:t>:</w:t>
-      </w:r>
-    </w:p>
-    <w:p>
-      <w:pPr>
-        <w:jc w:val="both"/>
-        <w:rPr>
-          <w:rFonts w:cstheme="minorHAnsi"/>
-          <w:b/>
-          <w:bCs/>
-        </w:rPr>
-      </w:pPr>
     </w:p>
     <w:p>
       <w:pPr>
@@ -3629,7 +3602,7 @@
                 <w:b/>
                 <w:bCs/>
               </w:rPr>
-              <w:t>Giocatore</w:t>
+              <w:t>Moderatore</w:t>
             </w:r>
           </w:p>
         </w:tc>
@@ -3668,105 +3641,195 @@
                 <w:bCs/>
               </w:rPr>
             </w:pPr>
-            <w:r>
-              <w:rPr>
-                <w:rFonts w:cstheme="minorHAnsi"/>
-                <w:b/>
-                <w:bCs/>
-              </w:rPr>
-              <w:t>Attribute name</w:t>
-            </w:r>
-          </w:p>
-        </w:tc>
-        <w:tc>
-          <w:tcPr>
-            <w:tcW w:w="2090" w:type="dxa"/>
-          </w:tcPr>
-          <w:p>
-            <w:pPr>
-              <w:jc w:val="both"/>
-              <w:rPr>
-                <w:rFonts w:cstheme="minorHAnsi"/>
-                <w:b/>
-                <w:bCs/>
-              </w:rPr>
-            </w:pPr>
-            <w:r>
-              <w:rPr>
-                <w:rFonts w:cstheme="minorHAnsi"/>
-                <w:b/>
-                <w:bCs/>
-              </w:rPr>
-              <w:t>Attribute type</w:t>
-            </w:r>
-          </w:p>
-        </w:tc>
-        <w:tc>
-          <w:tcPr>
-            <w:tcW w:w="2090" w:type="dxa"/>
-          </w:tcPr>
-          <w:p>
-            <w:pPr>
-              <w:jc w:val="both"/>
-              <w:rPr>
-                <w:rFonts w:cstheme="minorHAnsi"/>
-                <w:b/>
-                <w:bCs/>
-              </w:rPr>
-            </w:pPr>
-            <w:r>
-              <w:rPr>
-                <w:rFonts w:cstheme="minorHAnsi"/>
-                <w:b/>
-                <w:bCs/>
-              </w:rPr>
-              <w:t>Attribute size</w:t>
-            </w:r>
-          </w:p>
-        </w:tc>
-        <w:tc>
-          <w:tcPr>
-            <w:tcW w:w="2090" w:type="dxa"/>
-          </w:tcPr>
-          <w:p>
-            <w:pPr>
-              <w:jc w:val="both"/>
-              <w:rPr>
-                <w:rFonts w:cstheme="minorHAnsi"/>
-                <w:b/>
-                <w:bCs/>
-              </w:rPr>
-            </w:pPr>
-            <w:r>
-              <w:rPr>
-                <w:rFonts w:cstheme="minorHAnsi"/>
-                <w:b/>
-                <w:bCs/>
-              </w:rPr>
-              <w:t>Primary key</w:t>
-            </w:r>
-          </w:p>
-        </w:tc>
-        <w:tc>
-          <w:tcPr>
-            <w:tcW w:w="2090" w:type="dxa"/>
-          </w:tcPr>
-          <w:p>
-            <w:pPr>
-              <w:jc w:val="both"/>
-              <w:rPr>
-                <w:rFonts w:cstheme="minorHAnsi"/>
-                <w:b/>
-                <w:bCs/>
-              </w:rPr>
-            </w:pPr>
-            <w:r>
-              <w:rPr>
-                <w:rFonts w:cstheme="minorHAnsi"/>
-                <w:b/>
-                <w:bCs/>
-              </w:rPr>
-              <w:t>Null?</w:t>
+            <w:proofErr w:type="spellStart"/>
+            <w:r>
+              <w:rPr>
+                <w:rFonts w:cstheme="minorHAnsi"/>
+                <w:b/>
+                <w:bCs/>
+              </w:rPr>
+              <w:t>Attribute</w:t>
+            </w:r>
+            <w:proofErr w:type="spellEnd"/>
+            <w:r>
+              <w:rPr>
+                <w:rFonts w:cstheme="minorHAnsi"/>
+                <w:b/>
+                <w:bCs/>
+              </w:rPr>
+              <w:t xml:space="preserve"> </w:t>
+            </w:r>
+            <w:proofErr w:type="spellStart"/>
+            <w:r>
+              <w:rPr>
+                <w:rFonts w:cstheme="minorHAnsi"/>
+                <w:b/>
+                <w:bCs/>
+              </w:rPr>
+              <w:t>name</w:t>
+            </w:r>
+            <w:proofErr w:type="spellEnd"/>
+          </w:p>
+        </w:tc>
+        <w:tc>
+          <w:tcPr>
+            <w:tcW w:w="2090" w:type="dxa"/>
+          </w:tcPr>
+          <w:p>
+            <w:pPr>
+              <w:jc w:val="both"/>
+              <w:rPr>
+                <w:rFonts w:cstheme="minorHAnsi"/>
+                <w:b/>
+                <w:bCs/>
+              </w:rPr>
+            </w:pPr>
+            <w:proofErr w:type="spellStart"/>
+            <w:r>
+              <w:rPr>
+                <w:rFonts w:cstheme="minorHAnsi"/>
+                <w:b/>
+                <w:bCs/>
+              </w:rPr>
+              <w:t>Attribute</w:t>
+            </w:r>
+            <w:proofErr w:type="spellEnd"/>
+            <w:r>
+              <w:rPr>
+                <w:rFonts w:cstheme="minorHAnsi"/>
+                <w:b/>
+                <w:bCs/>
+              </w:rPr>
+              <w:t xml:space="preserve"> </w:t>
+            </w:r>
+            <w:proofErr w:type="spellStart"/>
+            <w:r>
+              <w:rPr>
+                <w:rFonts w:cstheme="minorHAnsi"/>
+                <w:b/>
+                <w:bCs/>
+              </w:rPr>
+              <w:t>type</w:t>
+            </w:r>
+            <w:proofErr w:type="spellEnd"/>
+          </w:p>
+        </w:tc>
+        <w:tc>
+          <w:tcPr>
+            <w:tcW w:w="2090" w:type="dxa"/>
+          </w:tcPr>
+          <w:p>
+            <w:pPr>
+              <w:jc w:val="both"/>
+              <w:rPr>
+                <w:rFonts w:cstheme="minorHAnsi"/>
+                <w:b/>
+                <w:bCs/>
+              </w:rPr>
+            </w:pPr>
+            <w:proofErr w:type="spellStart"/>
+            <w:r>
+              <w:rPr>
+                <w:rFonts w:cstheme="minorHAnsi"/>
+                <w:b/>
+                <w:bCs/>
+              </w:rPr>
+              <w:t>Attribute</w:t>
+            </w:r>
+            <w:proofErr w:type="spellEnd"/>
+            <w:r>
+              <w:rPr>
+                <w:rFonts w:cstheme="minorHAnsi"/>
+                <w:b/>
+                <w:bCs/>
+              </w:rPr>
+              <w:t xml:space="preserve"> </w:t>
+            </w:r>
+            <w:proofErr w:type="spellStart"/>
+            <w:r>
+              <w:rPr>
+                <w:rFonts w:cstheme="minorHAnsi"/>
+                <w:b/>
+                <w:bCs/>
+              </w:rPr>
+              <w:t>size</w:t>
+            </w:r>
+            <w:proofErr w:type="spellEnd"/>
+          </w:p>
+        </w:tc>
+        <w:tc>
+          <w:tcPr>
+            <w:tcW w:w="2090" w:type="dxa"/>
+          </w:tcPr>
+          <w:p>
+            <w:pPr>
+              <w:jc w:val="both"/>
+              <w:rPr>
+                <w:rFonts w:cstheme="minorHAnsi"/>
+                <w:b/>
+                <w:bCs/>
+              </w:rPr>
+            </w:pPr>
+            <w:proofErr w:type="spellStart"/>
+            <w:r>
+              <w:rPr>
+                <w:rFonts w:cstheme="minorHAnsi"/>
+                <w:b/>
+                <w:bCs/>
+              </w:rPr>
+              <w:t>Primary</w:t>
+            </w:r>
+            <w:proofErr w:type="spellEnd"/>
+            <w:r>
+              <w:rPr>
+                <w:rFonts w:cstheme="minorHAnsi"/>
+                <w:b/>
+                <w:bCs/>
+              </w:rPr>
+              <w:t xml:space="preserve"> </w:t>
+            </w:r>
+            <w:proofErr w:type="spellStart"/>
+            <w:r>
+              <w:rPr>
+                <w:rFonts w:cstheme="minorHAnsi"/>
+                <w:b/>
+                <w:bCs/>
+              </w:rPr>
+              <w:t>key</w:t>
+            </w:r>
+            <w:proofErr w:type="spellEnd"/>
+          </w:p>
+        </w:tc>
+        <w:tc>
+          <w:tcPr>
+            <w:tcW w:w="2090" w:type="dxa"/>
+          </w:tcPr>
+          <w:p>
+            <w:pPr>
+              <w:jc w:val="both"/>
+              <w:rPr>
+                <w:rFonts w:cstheme="minorHAnsi"/>
+                <w:b/>
+                <w:bCs/>
+              </w:rPr>
+            </w:pPr>
+            <w:proofErr w:type="spellStart"/>
+            <w:r>
+              <w:rPr>
+                <w:rFonts w:cstheme="minorHAnsi"/>
+                <w:b/>
+                <w:bCs/>
+              </w:rPr>
+              <w:t>Null</w:t>
+            </w:r>
+            <w:proofErr w:type="spellEnd"/>
+            <w:r>
+              <w:rPr>
+                <w:rFonts w:cstheme="minorHAnsi"/>
+                <w:b/>
+                <w:bCs/>
+              </w:rPr>
+              <w:t>?</w:t>
             </w:r>
           </w:p>
         </w:tc>
@@ -3785,6 +3848,7 @@
                 <w:bCs/>
               </w:rPr>
             </w:pPr>
+            <w:proofErr w:type="spellStart"/>
             <w:r>
               <w:rPr>
                 <w:rFonts w:cstheme="minorHAnsi"/>
@@ -3799,27 +3863,30 @@
                 <w:b/>
                 <w:bCs/>
               </w:rPr>
-              <w:t>Player</w:t>
-            </w:r>
-          </w:p>
-        </w:tc>
-        <w:tc>
-          <w:tcPr>
-            <w:tcW w:w="2090" w:type="dxa"/>
-          </w:tcPr>
-          <w:p>
-            <w:pPr>
-              <w:jc w:val="both"/>
-              <w:rPr>
-                <w:rFonts w:cstheme="minorHAnsi"/>
-              </w:rPr>
-            </w:pPr>
+              <w:t>Moderator</w:t>
+            </w:r>
+            <w:proofErr w:type="spellEnd"/>
+          </w:p>
+        </w:tc>
+        <w:tc>
+          <w:tcPr>
+            <w:tcW w:w="2090" w:type="dxa"/>
+          </w:tcPr>
+          <w:p>
+            <w:pPr>
+              <w:jc w:val="both"/>
+              <w:rPr>
+                <w:rFonts w:cstheme="minorHAnsi"/>
+              </w:rPr>
+            </w:pPr>
+            <w:proofErr w:type="spellStart"/>
             <w:r>
               <w:rPr>
                 <w:rFonts w:cstheme="minorHAnsi"/>
               </w:rPr>
               <w:t>integer</w:t>
             </w:r>
+            <w:proofErr w:type="spellEnd"/>
           </w:p>
         </w:tc>
         <w:tc>
@@ -3915,12 +3982,14 @@
                 <w:rFonts w:cstheme="minorHAnsi"/>
               </w:rPr>
             </w:pPr>
+            <w:proofErr w:type="spellStart"/>
             <w:r>
               <w:rPr>
                 <w:rFonts w:cstheme="minorHAnsi"/>
               </w:rPr>
               <w:t>varchar</w:t>
             </w:r>
+            <w:proofErr w:type="spellEnd"/>
           </w:p>
         </w:tc>
         <w:tc>
@@ -4016,12 +4085,14 @@
                 <w:rFonts w:cstheme="minorHAnsi"/>
               </w:rPr>
             </w:pPr>
+            <w:proofErr w:type="spellStart"/>
             <w:r>
               <w:rPr>
                 <w:rFonts w:cstheme="minorHAnsi"/>
               </w:rPr>
               <w:t>varchar</w:t>
             </w:r>
+            <w:proofErr w:type="spellEnd"/>
           </w:p>
         </w:tc>
         <w:tc>
@@ -4078,107 +4149,6 @@
                 <w:rFonts w:cstheme="minorHAnsi"/>
               </w:rPr>
               <w:t>No</w:t>
-            </w:r>
-          </w:p>
-        </w:tc>
-      </w:tr>
-      <w:tr>
-        <w:tc>
-          <w:tcPr>
-            <w:tcW w:w="2090" w:type="dxa"/>
-          </w:tcPr>
-          <w:p>
-            <w:pPr>
-              <w:jc w:val="both"/>
-              <w:rPr>
-                <w:rFonts w:cstheme="minorHAnsi"/>
-                <w:b/>
-                <w:bCs/>
-              </w:rPr>
-            </w:pPr>
-            <w:r>
-              <w:rPr>
-                <w:rFonts w:cstheme="minorHAnsi"/>
-                <w:b/>
-                <w:bCs/>
-              </w:rPr>
-              <w:t>E-mail</w:t>
-            </w:r>
-          </w:p>
-        </w:tc>
-        <w:tc>
-          <w:tcPr>
-            <w:tcW w:w="2090" w:type="dxa"/>
-          </w:tcPr>
-          <w:p>
-            <w:pPr>
-              <w:jc w:val="both"/>
-              <w:rPr>
-                <w:rFonts w:cstheme="minorHAnsi"/>
-              </w:rPr>
-            </w:pPr>
-            <w:r>
-              <w:rPr>
-                <w:rFonts w:cstheme="minorHAnsi"/>
-              </w:rPr>
-              <w:t>varchar</w:t>
-            </w:r>
-          </w:p>
-        </w:tc>
-        <w:tc>
-          <w:tcPr>
-            <w:tcW w:w="2090" w:type="dxa"/>
-          </w:tcPr>
-          <w:p>
-            <w:pPr>
-              <w:jc w:val="both"/>
-              <w:rPr>
-                <w:rFonts w:cstheme="minorHAnsi"/>
-              </w:rPr>
-            </w:pPr>
-            <w:r>
-              <w:rPr>
-                <w:rFonts w:cstheme="minorHAnsi"/>
-              </w:rPr>
-              <w:t>255</w:t>
-            </w:r>
-          </w:p>
-        </w:tc>
-        <w:tc>
-          <w:tcPr>
-            <w:tcW w:w="2090" w:type="dxa"/>
-          </w:tcPr>
-          <w:p>
-            <w:pPr>
-              <w:jc w:val="both"/>
-              <w:rPr>
-                <w:rFonts w:cstheme="minorHAnsi"/>
-              </w:rPr>
-            </w:pPr>
-            <w:r>
-              <w:rPr>
-                <w:rFonts w:cstheme="minorHAnsi"/>
-              </w:rPr>
-              <w:t>No</w:t>
-            </w:r>
-          </w:p>
-        </w:tc>
-        <w:tc>
-          <w:tcPr>
-            <w:tcW w:w="2090" w:type="dxa"/>
-          </w:tcPr>
-          <w:p>
-            <w:pPr>
-              <w:jc w:val="both"/>
-              <w:rPr>
-                <w:rFonts w:cstheme="minorHAnsi"/>
-              </w:rPr>
-            </w:pPr>
-            <w:r>
-              <w:rPr>
-                <w:rFonts w:cstheme="minorHAnsi"/>
-              </w:rPr>
-              <w:t>Yes</w:t>
             </w:r>
           </w:p>
         </w:tc>
@@ -4226,7 +4196,7 @@
                 <w:b/>
                 <w:bCs/>
               </w:rPr>
-              <w:t>Gilda</w:t>
+              <w:t>Giocatore</w:t>
             </w:r>
           </w:p>
         </w:tc>
@@ -4388,15 +4358,15 @@
                 <w:b/>
                 <w:bCs/>
               </w:rPr>
-              <w:t>id_G</w:t>
-            </w:r>
-            <w:r>
-              <w:rPr>
-                <w:rFonts w:cstheme="minorHAnsi"/>
-                <w:b/>
-                <w:bCs/>
-              </w:rPr>
-              <w:t>uild</w:t>
+              <w:t>id_</w:t>
+            </w:r>
+            <w:r>
+              <w:rPr>
+                <w:rFonts w:cstheme="minorHAnsi"/>
+                <w:b/>
+                <w:bCs/>
+              </w:rPr>
+              <w:t>Player</w:t>
             </w:r>
           </w:p>
         </w:tc>
@@ -4497,7 +4467,7 @@
                 <w:b/>
                 <w:bCs/>
               </w:rPr>
-              <w:t>Name</w:t>
+              <w:t>Username</w:t>
             </w:r>
           </w:p>
         </w:tc>
@@ -4535,6 +4505,208 @@
               <w:rPr>
                 <w:rFonts w:cstheme="minorHAnsi"/>
               </w:rPr>
+              <w:t>55</w:t>
+            </w:r>
+          </w:p>
+        </w:tc>
+        <w:tc>
+          <w:tcPr>
+            <w:tcW w:w="2090" w:type="dxa"/>
+          </w:tcPr>
+          <w:p>
+            <w:pPr>
+              <w:jc w:val="both"/>
+              <w:rPr>
+                <w:rFonts w:cstheme="minorHAnsi"/>
+              </w:rPr>
+            </w:pPr>
+            <w:r>
+              <w:rPr>
+                <w:rFonts w:cstheme="minorHAnsi"/>
+              </w:rPr>
+              <w:t>No</w:t>
+            </w:r>
+          </w:p>
+        </w:tc>
+        <w:tc>
+          <w:tcPr>
+            <w:tcW w:w="2090" w:type="dxa"/>
+          </w:tcPr>
+          <w:p>
+            <w:pPr>
+              <w:jc w:val="both"/>
+              <w:rPr>
+                <w:rFonts w:cstheme="minorHAnsi"/>
+              </w:rPr>
+            </w:pPr>
+            <w:r>
+              <w:rPr>
+                <w:rFonts w:cstheme="minorHAnsi"/>
+              </w:rPr>
+              <w:t>No</w:t>
+            </w:r>
+          </w:p>
+        </w:tc>
+      </w:tr>
+      <w:tr>
+        <w:tc>
+          <w:tcPr>
+            <w:tcW w:w="2090" w:type="dxa"/>
+          </w:tcPr>
+          <w:p>
+            <w:pPr>
+              <w:jc w:val="both"/>
+              <w:rPr>
+                <w:rFonts w:cstheme="minorHAnsi"/>
+                <w:b/>
+                <w:bCs/>
+              </w:rPr>
+            </w:pPr>
+            <w:r>
+              <w:rPr>
+                <w:rFonts w:cstheme="minorHAnsi"/>
+                <w:b/>
+                <w:bCs/>
+              </w:rPr>
+              <w:t>Password</w:t>
+            </w:r>
+          </w:p>
+        </w:tc>
+        <w:tc>
+          <w:tcPr>
+            <w:tcW w:w="2090" w:type="dxa"/>
+          </w:tcPr>
+          <w:p>
+            <w:pPr>
+              <w:jc w:val="both"/>
+              <w:rPr>
+                <w:rFonts w:cstheme="minorHAnsi"/>
+              </w:rPr>
+            </w:pPr>
+            <w:r>
+              <w:rPr>
+                <w:rFonts w:cstheme="minorHAnsi"/>
+              </w:rPr>
+              <w:t>varchar</w:t>
+            </w:r>
+          </w:p>
+        </w:tc>
+        <w:tc>
+          <w:tcPr>
+            <w:tcW w:w="2090" w:type="dxa"/>
+          </w:tcPr>
+          <w:p>
+            <w:pPr>
+              <w:jc w:val="both"/>
+              <w:rPr>
+                <w:rFonts w:cstheme="minorHAnsi"/>
+              </w:rPr>
+            </w:pPr>
+            <w:r>
+              <w:rPr>
+                <w:rFonts w:cstheme="minorHAnsi"/>
+              </w:rPr>
+              <w:t>55</w:t>
+            </w:r>
+          </w:p>
+        </w:tc>
+        <w:tc>
+          <w:tcPr>
+            <w:tcW w:w="2090" w:type="dxa"/>
+          </w:tcPr>
+          <w:p>
+            <w:pPr>
+              <w:jc w:val="both"/>
+              <w:rPr>
+                <w:rFonts w:cstheme="minorHAnsi"/>
+              </w:rPr>
+            </w:pPr>
+            <w:r>
+              <w:rPr>
+                <w:rFonts w:cstheme="minorHAnsi"/>
+              </w:rPr>
+              <w:t>No</w:t>
+            </w:r>
+          </w:p>
+        </w:tc>
+        <w:tc>
+          <w:tcPr>
+            <w:tcW w:w="2090" w:type="dxa"/>
+          </w:tcPr>
+          <w:p>
+            <w:pPr>
+              <w:jc w:val="both"/>
+              <w:rPr>
+                <w:rFonts w:cstheme="minorHAnsi"/>
+              </w:rPr>
+            </w:pPr>
+            <w:r>
+              <w:rPr>
+                <w:rFonts w:cstheme="minorHAnsi"/>
+              </w:rPr>
+              <w:t>No</w:t>
+            </w:r>
+          </w:p>
+        </w:tc>
+      </w:tr>
+      <w:tr>
+        <w:tc>
+          <w:tcPr>
+            <w:tcW w:w="2090" w:type="dxa"/>
+          </w:tcPr>
+          <w:p>
+            <w:pPr>
+              <w:jc w:val="both"/>
+              <w:rPr>
+                <w:rFonts w:cstheme="minorHAnsi"/>
+                <w:b/>
+                <w:bCs/>
+              </w:rPr>
+            </w:pPr>
+            <w:r>
+              <w:rPr>
+                <w:rFonts w:cstheme="minorHAnsi"/>
+                <w:b/>
+                <w:bCs/>
+              </w:rPr>
+              <w:t>E-mail</w:t>
+            </w:r>
+          </w:p>
+        </w:tc>
+        <w:tc>
+          <w:tcPr>
+            <w:tcW w:w="2090" w:type="dxa"/>
+          </w:tcPr>
+          <w:p>
+            <w:pPr>
+              <w:jc w:val="both"/>
+              <w:rPr>
+                <w:rFonts w:cstheme="minorHAnsi"/>
+              </w:rPr>
+            </w:pPr>
+            <w:r>
+              <w:rPr>
+                <w:rFonts w:cstheme="minorHAnsi"/>
+              </w:rPr>
+              <w:t>varchar</w:t>
+            </w:r>
+          </w:p>
+        </w:tc>
+        <w:tc>
+          <w:tcPr>
+            <w:tcW w:w="2090" w:type="dxa"/>
+          </w:tcPr>
+          <w:p>
+            <w:pPr>
+              <w:jc w:val="both"/>
+              <w:rPr>
+                <w:rFonts w:cstheme="minorHAnsi"/>
+              </w:rPr>
+            </w:pPr>
+            <w:r>
+              <w:rPr>
+                <w:rFonts w:cstheme="minorHAnsi"/>
+              </w:rPr>
               <w:t>255</w:t>
             </w:r>
           </w:p>
@@ -4573,8 +4745,115 @@
               <w:rPr>
                 <w:rFonts w:cstheme="minorHAnsi"/>
               </w:rPr>
+              <w:t>Yes</w:t>
+            </w:r>
+          </w:p>
+        </w:tc>
+      </w:tr>
+      <w:tr>
+        <w:tc>
+          <w:tcPr>
+            <w:tcW w:w="2090" w:type="dxa"/>
+          </w:tcPr>
+          <w:p>
+            <w:pPr>
+              <w:jc w:val="both"/>
+              <w:rPr>
+                <w:rFonts w:cstheme="minorHAnsi"/>
+                <w:b/>
+                <w:bCs/>
+              </w:rPr>
+            </w:pPr>
+            <w:proofErr w:type="spellStart"/>
+            <w:r>
+              <w:rPr>
+                <w:rFonts w:cstheme="minorHAnsi"/>
+                <w:b/>
+                <w:bCs/>
+              </w:rPr>
+              <w:t>Ban</w:t>
+            </w:r>
+            <w:proofErr w:type="spellEnd"/>
+          </w:p>
+        </w:tc>
+        <w:tc>
+          <w:tcPr>
+            <w:tcW w:w="2090" w:type="dxa"/>
+          </w:tcPr>
+          <w:p>
+            <w:pPr>
+              <w:jc w:val="both"/>
+              <w:rPr>
+                <w:rFonts w:cstheme="minorHAnsi"/>
+              </w:rPr>
+            </w:pPr>
+            <w:proofErr w:type="spellStart"/>
+            <w:r>
+              <w:rPr>
+                <w:rFonts w:cstheme="minorHAnsi"/>
+              </w:rPr>
+              <w:t>boolean</w:t>
+            </w:r>
+            <w:proofErr w:type="spellEnd"/>
+          </w:p>
+        </w:tc>
+        <w:tc>
+          <w:tcPr>
+            <w:tcW w:w="2090" w:type="dxa"/>
+          </w:tcPr>
+          <w:p>
+            <w:pPr>
+              <w:jc w:val="both"/>
+              <w:rPr>
+                <w:rFonts w:cstheme="minorHAnsi"/>
+              </w:rPr>
+            </w:pPr>
+            <w:r>
+              <w:rPr>
+                <w:rFonts w:cstheme="minorHAnsi"/>
+              </w:rPr>
+              <w:t>1</w:t>
+            </w:r>
+          </w:p>
+        </w:tc>
+        <w:tc>
+          <w:tcPr>
+            <w:tcW w:w="2090" w:type="dxa"/>
+          </w:tcPr>
+          <w:p>
+            <w:pPr>
+              <w:jc w:val="both"/>
+              <w:rPr>
+                <w:rFonts w:cstheme="minorHAnsi"/>
+              </w:rPr>
+            </w:pPr>
+            <w:r>
+              <w:rPr>
+                <w:rFonts w:cstheme="minorHAnsi"/>
+              </w:rPr>
               <w:t>No</w:t>
             </w:r>
+          </w:p>
+        </w:tc>
+        <w:tc>
+          <w:tcPr>
+            <w:tcW w:w="2090" w:type="dxa"/>
+          </w:tcPr>
+          <w:p>
+            <w:pPr>
+              <w:jc w:val="both"/>
+              <w:rPr>
+                <w:rFonts w:cstheme="minorHAnsi"/>
+              </w:rPr>
+            </w:pPr>
+            <w:r>
+              <w:rPr>
+                <w:rFonts w:cstheme="minorHAnsi"/>
+              </w:rPr>
+              <w:t>Yes</w:t>
+            </w:r>
+            <w:bookmarkStart w:id="0" w:name="_GoBack"/>
+            <w:bookmarkEnd w:id="0"/>
           </w:p>
         </w:tc>
       </w:tr>
@@ -4621,7 +4900,7 @@
                 <w:b/>
                 <w:bCs/>
               </w:rPr>
-              <w:t>Armatura</w:t>
+              <w:t>Gilda</w:t>
             </w:r>
           </w:p>
         </w:tc>
@@ -4783,15 +5062,15 @@
                 <w:b/>
                 <w:bCs/>
               </w:rPr>
-              <w:t>id_Ar</w:t>
-            </w:r>
-            <w:r>
-              <w:rPr>
-                <w:rFonts w:cstheme="minorHAnsi"/>
-                <w:b/>
-                <w:bCs/>
-              </w:rPr>
-              <w:t>mor</w:t>
+              <w:t>id_G</w:t>
+            </w:r>
+            <w:r>
+              <w:rPr>
+                <w:rFonts w:cstheme="minorHAnsi"/>
+                <w:b/>
+                <w:bCs/>
+              </w:rPr>
+              <w:t>uild</w:t>
             </w:r>
           </w:p>
         </w:tc>
@@ -4931,113 +5210,6 @@
                 <w:rFonts w:cstheme="minorHAnsi"/>
               </w:rPr>
               <w:t>255</w:t>
-            </w:r>
-          </w:p>
-        </w:tc>
-        <w:tc>
-          <w:tcPr>
-            <w:tcW w:w="2090" w:type="dxa"/>
-          </w:tcPr>
-          <w:p>
-            <w:pPr>
-              <w:jc w:val="both"/>
-              <w:rPr>
-                <w:rFonts w:cstheme="minorHAnsi"/>
-              </w:rPr>
-            </w:pPr>
-            <w:r>
-              <w:rPr>
-                <w:rFonts w:cstheme="minorHAnsi"/>
-              </w:rPr>
-              <w:t>No</w:t>
-            </w:r>
-          </w:p>
-        </w:tc>
-        <w:tc>
-          <w:tcPr>
-            <w:tcW w:w="2090" w:type="dxa"/>
-          </w:tcPr>
-          <w:p>
-            <w:pPr>
-              <w:jc w:val="both"/>
-              <w:rPr>
-                <w:rFonts w:cstheme="minorHAnsi"/>
-              </w:rPr>
-            </w:pPr>
-            <w:r>
-              <w:rPr>
-                <w:rFonts w:cstheme="minorHAnsi"/>
-              </w:rPr>
-              <w:t>No</w:t>
-            </w:r>
-          </w:p>
-        </w:tc>
-      </w:tr>
-      <w:tr>
-        <w:tc>
-          <w:tcPr>
-            <w:tcW w:w="2090" w:type="dxa"/>
-          </w:tcPr>
-          <w:p>
-            <w:pPr>
-              <w:jc w:val="both"/>
-              <w:rPr>
-                <w:rFonts w:cstheme="minorHAnsi"/>
-                <w:b/>
-                <w:bCs/>
-              </w:rPr>
-            </w:pPr>
-            <w:r>
-              <w:rPr>
-                <w:rFonts w:cstheme="minorHAnsi"/>
-                <w:b/>
-                <w:bCs/>
-              </w:rPr>
-              <w:t>Level</w:t>
-            </w:r>
-          </w:p>
-        </w:tc>
-        <w:tc>
-          <w:tcPr>
-            <w:tcW w:w="2090" w:type="dxa"/>
-          </w:tcPr>
-          <w:p>
-            <w:pPr>
-              <w:jc w:val="both"/>
-              <w:rPr>
-                <w:rFonts w:cstheme="minorHAnsi"/>
-              </w:rPr>
-            </w:pPr>
-            <w:r>
-              <w:rPr>
-                <w:rFonts w:cstheme="minorHAnsi"/>
-              </w:rPr>
-              <w:t>i</w:t>
-            </w:r>
-            <w:r>
-              <w:rPr>
-                <w:rFonts w:cstheme="minorHAnsi"/>
-              </w:rPr>
-              <w:t>nteger</w:t>
-            </w:r>
-          </w:p>
-        </w:tc>
-        <w:tc>
-          <w:tcPr>
-            <w:tcW w:w="2090" w:type="dxa"/>
-          </w:tcPr>
-          <w:p>
-            <w:pPr>
-              <w:jc w:val="both"/>
-              <w:rPr>
-                <w:rFonts w:cstheme="minorHAnsi"/>
-              </w:rPr>
-            </w:pPr>
-            <w:r>
-              <w:rPr>
-                <w:rFonts w:cstheme="minorHAnsi"/>
-              </w:rPr>
-              <w:t>10</w:t>
             </w:r>
           </w:p>
         </w:tc>
@@ -5123,7 +5295,7 @@
                 <w:b/>
                 <w:bCs/>
               </w:rPr>
-              <w:t>Arma</w:t>
+              <w:t>Armatura</w:t>
             </w:r>
           </w:p>
         </w:tc>
@@ -5285,15 +5457,15 @@
                 <w:b/>
                 <w:bCs/>
               </w:rPr>
-              <w:t>id_</w:t>
-            </w:r>
-            <w:r>
-              <w:rPr>
-                <w:rFonts w:cstheme="minorHAnsi"/>
-                <w:b/>
-                <w:bCs/>
-              </w:rPr>
-              <w:t>Weapon</w:t>
+              <w:t>id_Ar</w:t>
+            </w:r>
+            <w:r>
+              <w:rPr>
+                <w:rFonts w:cstheme="minorHAnsi"/>
+                <w:b/>
+                <w:bCs/>
+              </w:rPr>
+              <w:t>mor</w:t>
             </w:r>
           </w:p>
         </w:tc>
@@ -5625,7 +5797,7 @@
                 <w:b/>
                 <w:bCs/>
               </w:rPr>
-              <w:t>Nemico</w:t>
+              <w:t>Arma</w:t>
             </w:r>
           </w:p>
         </w:tc>
@@ -5787,7 +5959,15 @@
                 <w:b/>
                 <w:bCs/>
               </w:rPr>
-              <w:t>id_Enemy</w:t>
+              <w:t>id_</w:t>
+            </w:r>
+            <w:r>
+              <w:rPr>
+                <w:rFonts w:cstheme="minorHAnsi"/>
+                <w:b/>
+                <w:bCs/>
+              </w:rPr>
+              <w:t>Weapon</w:t>
             </w:r>
           </w:p>
         </w:tc>
@@ -5989,7 +6169,7 @@
                 <w:b/>
                 <w:bCs/>
               </w:rPr>
-              <w:t>Strenght</w:t>
+              <w:t>Level</w:t>
             </w:r>
           </w:p>
         </w:tc>
@@ -6082,8 +6262,6 @@
         <w:jc w:val="both"/>
         <w:rPr>
           <w:rFonts w:cstheme="minorHAnsi"/>
-          <w:b/>
-          <w:bCs/>
         </w:rPr>
       </w:pPr>
     </w:p>
@@ -6121,7 +6299,7 @@
                 <w:b/>
                 <w:bCs/>
               </w:rPr>
-              <w:t>Missione</w:t>
+              <w:t>Nemico</w:t>
             </w:r>
           </w:p>
         </w:tc>
@@ -6283,7 +6461,7 @@
                 <w:b/>
                 <w:bCs/>
               </w:rPr>
-              <w:t>id_Mission</w:t>
+              <w:t>id_Enemy</w:t>
             </w:r>
           </w:p>
         </w:tc>
@@ -6485,221 +6663,7 @@
                 <w:b/>
                 <w:bCs/>
               </w:rPr>
-              <w:t>Description</w:t>
-            </w:r>
-          </w:p>
-        </w:tc>
-        <w:tc>
-          <w:tcPr>
-            <w:tcW w:w="2090" w:type="dxa"/>
-          </w:tcPr>
-          <w:p>
-            <w:pPr>
-              <w:jc w:val="both"/>
-              <w:rPr>
-                <w:rFonts w:cstheme="minorHAnsi"/>
-              </w:rPr>
-            </w:pPr>
-            <w:r>
-              <w:rPr>
-                <w:rFonts w:cstheme="minorHAnsi"/>
-              </w:rPr>
-              <w:t>v</w:t>
-            </w:r>
-            <w:r>
-              <w:rPr>
-                <w:rFonts w:cstheme="minorHAnsi"/>
-              </w:rPr>
-              <w:t>archar</w:t>
-            </w:r>
-          </w:p>
-        </w:tc>
-        <w:tc>
-          <w:tcPr>
-            <w:tcW w:w="2090" w:type="dxa"/>
-          </w:tcPr>
-          <w:p>
-            <w:pPr>
-              <w:jc w:val="both"/>
-              <w:rPr>
-                <w:rFonts w:cstheme="minorHAnsi"/>
-              </w:rPr>
-            </w:pPr>
-            <w:r>
-              <w:rPr>
-                <w:rFonts w:cstheme="minorHAnsi"/>
-              </w:rPr>
-              <w:t>255</w:t>
-            </w:r>
-          </w:p>
-        </w:tc>
-        <w:tc>
-          <w:tcPr>
-            <w:tcW w:w="2090" w:type="dxa"/>
-          </w:tcPr>
-          <w:p>
-            <w:pPr>
-              <w:jc w:val="both"/>
-              <w:rPr>
-                <w:rFonts w:cstheme="minorHAnsi"/>
-              </w:rPr>
-            </w:pPr>
-            <w:r>
-              <w:rPr>
-                <w:rFonts w:cstheme="minorHAnsi"/>
-              </w:rPr>
-              <w:t>No</w:t>
-            </w:r>
-          </w:p>
-        </w:tc>
-        <w:tc>
-          <w:tcPr>
-            <w:tcW w:w="2090" w:type="dxa"/>
-          </w:tcPr>
-          <w:p>
-            <w:pPr>
-              <w:jc w:val="both"/>
-              <w:rPr>
-                <w:rFonts w:cstheme="minorHAnsi"/>
-              </w:rPr>
-            </w:pPr>
-            <w:r>
-              <w:rPr>
-                <w:rFonts w:cstheme="minorHAnsi"/>
-              </w:rPr>
-              <w:t>No</w:t>
-            </w:r>
-          </w:p>
-        </w:tc>
-      </w:tr>
-      <w:tr>
-        <w:tc>
-          <w:tcPr>
-            <w:tcW w:w="2090" w:type="dxa"/>
-          </w:tcPr>
-          <w:p>
-            <w:pPr>
-              <w:jc w:val="both"/>
-              <w:rPr>
-                <w:rFonts w:cstheme="minorHAnsi"/>
-                <w:b/>
-                <w:bCs/>
-              </w:rPr>
-            </w:pPr>
-            <w:r>
-              <w:rPr>
-                <w:rFonts w:cstheme="minorHAnsi"/>
-                <w:b/>
-                <w:bCs/>
-              </w:rPr>
-              <w:t>Level</w:t>
-            </w:r>
-          </w:p>
-        </w:tc>
-        <w:tc>
-          <w:tcPr>
-            <w:tcW w:w="2090" w:type="dxa"/>
-          </w:tcPr>
-          <w:p>
-            <w:pPr>
-              <w:jc w:val="both"/>
-              <w:rPr>
-                <w:rFonts w:cstheme="minorHAnsi"/>
-              </w:rPr>
-            </w:pPr>
-            <w:r>
-              <w:rPr>
-                <w:rFonts w:cstheme="minorHAnsi"/>
-              </w:rPr>
-              <w:t>i</w:t>
-            </w:r>
-            <w:r>
-              <w:rPr>
-                <w:rFonts w:cstheme="minorHAnsi"/>
-              </w:rPr>
-              <w:t>nteger</w:t>
-            </w:r>
-          </w:p>
-        </w:tc>
-        <w:tc>
-          <w:tcPr>
-            <w:tcW w:w="2090" w:type="dxa"/>
-          </w:tcPr>
-          <w:p>
-            <w:pPr>
-              <w:jc w:val="both"/>
-              <w:rPr>
-                <w:rFonts w:cstheme="minorHAnsi"/>
-              </w:rPr>
-            </w:pPr>
-            <w:r>
-              <w:rPr>
-                <w:rFonts w:cstheme="minorHAnsi"/>
-              </w:rPr>
-              <w:t>10</w:t>
-            </w:r>
-          </w:p>
-        </w:tc>
-        <w:tc>
-          <w:tcPr>
-            <w:tcW w:w="2090" w:type="dxa"/>
-          </w:tcPr>
-          <w:p>
-            <w:pPr>
-              <w:jc w:val="both"/>
-              <w:rPr>
-                <w:rFonts w:cstheme="minorHAnsi"/>
-              </w:rPr>
-            </w:pPr>
-            <w:r>
-              <w:rPr>
-                <w:rFonts w:cstheme="minorHAnsi"/>
-              </w:rPr>
-              <w:t>No</w:t>
-            </w:r>
-          </w:p>
-        </w:tc>
-        <w:tc>
-          <w:tcPr>
-            <w:tcW w:w="2090" w:type="dxa"/>
-          </w:tcPr>
-          <w:p>
-            <w:pPr>
-              <w:jc w:val="both"/>
-              <w:rPr>
-                <w:rFonts w:cstheme="minorHAnsi"/>
-              </w:rPr>
-            </w:pPr>
-            <w:r>
-              <w:rPr>
-                <w:rFonts w:cstheme="minorHAnsi"/>
-              </w:rPr>
-              <w:t>No</w:t>
-            </w:r>
-          </w:p>
-        </w:tc>
-      </w:tr>
-      <w:tr>
-        <w:tc>
-          <w:tcPr>
-            <w:tcW w:w="2090" w:type="dxa"/>
-          </w:tcPr>
-          <w:p>
-            <w:pPr>
-              <w:jc w:val="both"/>
-              <w:rPr>
-                <w:rFonts w:cstheme="minorHAnsi"/>
-                <w:b/>
-                <w:bCs/>
-              </w:rPr>
-            </w:pPr>
-            <w:r>
-              <w:rPr>
-                <w:rFonts w:cstheme="minorHAnsi"/>
-                <w:b/>
-                <w:bCs/>
-              </w:rPr>
-              <w:t>Gold</w:t>
+              <w:t>Strenght</w:t>
             </w:r>
           </w:p>
         </w:tc>
@@ -6792,38 +6756,8 @@
         <w:jc w:val="both"/>
         <w:rPr>
           <w:rFonts w:cstheme="minorHAnsi"/>
-        </w:rPr>
-      </w:pPr>
-    </w:p>
-    <w:p>
-      <w:pPr>
-        <w:jc w:val="both"/>
-        <w:rPr>
-          <w:rFonts w:cstheme="minorHAnsi"/>
-        </w:rPr>
-      </w:pPr>
-    </w:p>
-    <w:p>
-      <w:pPr>
-        <w:jc w:val="both"/>
-        <w:rPr>
-          <w:rFonts w:cstheme="minorHAnsi"/>
-        </w:rPr>
-      </w:pPr>
-    </w:p>
-    <w:p>
-      <w:pPr>
-        <w:jc w:val="both"/>
-        <w:rPr>
-          <w:rFonts w:cstheme="minorHAnsi"/>
-        </w:rPr>
-      </w:pPr>
-    </w:p>
-    <w:p>
-      <w:pPr>
-        <w:jc w:val="both"/>
-        <w:rPr>
-          <w:rFonts w:cstheme="minorHAnsi"/>
+          <w:b/>
+          <w:bCs/>
         </w:rPr>
       </w:pPr>
     </w:p>
@@ -6861,7 +6795,747 @@
                 <w:b/>
                 <w:bCs/>
               </w:rPr>
+              <w:t>Missione</w:t>
+            </w:r>
+          </w:p>
+        </w:tc>
+        <w:tc>
+          <w:tcPr>
+            <w:tcW w:w="8360" w:type="dxa"/>
+            <w:gridSpan w:val="4"/>
+            <w:tcBorders>
+              <w:top w:val="nil"/>
+              <w:right w:val="nil"/>
+            </w:tcBorders>
+          </w:tcPr>
+          <w:p>
+            <w:pPr>
+              <w:jc w:val="both"/>
+              <w:rPr>
+                <w:rFonts w:cstheme="minorHAnsi"/>
+                <w:b/>
+                <w:bCs/>
+              </w:rPr>
+            </w:pPr>
+          </w:p>
+        </w:tc>
+      </w:tr>
+      <w:tr>
+        <w:tc>
+          <w:tcPr>
+            <w:tcW w:w="2090" w:type="dxa"/>
+          </w:tcPr>
+          <w:p>
+            <w:pPr>
+              <w:jc w:val="both"/>
+              <w:rPr>
+                <w:rFonts w:cstheme="minorHAnsi"/>
+                <w:b/>
+                <w:bCs/>
+              </w:rPr>
+            </w:pPr>
+            <w:r>
+              <w:rPr>
+                <w:rFonts w:cstheme="minorHAnsi"/>
+                <w:b/>
+                <w:bCs/>
+              </w:rPr>
+              <w:t>Attribute name</w:t>
+            </w:r>
+          </w:p>
+        </w:tc>
+        <w:tc>
+          <w:tcPr>
+            <w:tcW w:w="2090" w:type="dxa"/>
+          </w:tcPr>
+          <w:p>
+            <w:pPr>
+              <w:jc w:val="both"/>
+              <w:rPr>
+                <w:rFonts w:cstheme="minorHAnsi"/>
+                <w:b/>
+                <w:bCs/>
+              </w:rPr>
+            </w:pPr>
+            <w:r>
+              <w:rPr>
+                <w:rFonts w:cstheme="minorHAnsi"/>
+                <w:b/>
+                <w:bCs/>
+              </w:rPr>
+              <w:t>Attribute type</w:t>
+            </w:r>
+          </w:p>
+        </w:tc>
+        <w:tc>
+          <w:tcPr>
+            <w:tcW w:w="2090" w:type="dxa"/>
+          </w:tcPr>
+          <w:p>
+            <w:pPr>
+              <w:jc w:val="both"/>
+              <w:rPr>
+                <w:rFonts w:cstheme="minorHAnsi"/>
+                <w:b/>
+                <w:bCs/>
+              </w:rPr>
+            </w:pPr>
+            <w:r>
+              <w:rPr>
+                <w:rFonts w:cstheme="minorHAnsi"/>
+                <w:b/>
+                <w:bCs/>
+              </w:rPr>
+              <w:t>Attribute size</w:t>
+            </w:r>
+          </w:p>
+        </w:tc>
+        <w:tc>
+          <w:tcPr>
+            <w:tcW w:w="2090" w:type="dxa"/>
+          </w:tcPr>
+          <w:p>
+            <w:pPr>
+              <w:jc w:val="both"/>
+              <w:rPr>
+                <w:rFonts w:cstheme="minorHAnsi"/>
+                <w:b/>
+                <w:bCs/>
+              </w:rPr>
+            </w:pPr>
+            <w:r>
+              <w:rPr>
+                <w:rFonts w:cstheme="minorHAnsi"/>
+                <w:b/>
+                <w:bCs/>
+              </w:rPr>
+              <w:t>Primary key</w:t>
+            </w:r>
+          </w:p>
+        </w:tc>
+        <w:tc>
+          <w:tcPr>
+            <w:tcW w:w="2090" w:type="dxa"/>
+          </w:tcPr>
+          <w:p>
+            <w:pPr>
+              <w:jc w:val="both"/>
+              <w:rPr>
+                <w:rFonts w:cstheme="minorHAnsi"/>
+                <w:b/>
+                <w:bCs/>
+              </w:rPr>
+            </w:pPr>
+            <w:r>
+              <w:rPr>
+                <w:rFonts w:cstheme="minorHAnsi"/>
+                <w:b/>
+                <w:bCs/>
+              </w:rPr>
+              <w:t>Null?</w:t>
+            </w:r>
+          </w:p>
+        </w:tc>
+      </w:tr>
+      <w:tr>
+        <w:tc>
+          <w:tcPr>
+            <w:tcW w:w="2090" w:type="dxa"/>
+          </w:tcPr>
+          <w:p>
+            <w:pPr>
+              <w:jc w:val="both"/>
+              <w:rPr>
+                <w:rFonts w:cstheme="minorHAnsi"/>
+                <w:b/>
+                <w:bCs/>
+              </w:rPr>
+            </w:pPr>
+            <w:r>
+              <w:rPr>
+                <w:rFonts w:cstheme="minorHAnsi"/>
+                <w:b/>
+                <w:bCs/>
+              </w:rPr>
+              <w:t>id_Mission</w:t>
+            </w:r>
+          </w:p>
+        </w:tc>
+        <w:tc>
+          <w:tcPr>
+            <w:tcW w:w="2090" w:type="dxa"/>
+          </w:tcPr>
+          <w:p>
+            <w:pPr>
+              <w:jc w:val="both"/>
+              <w:rPr>
+                <w:rFonts w:cstheme="minorHAnsi"/>
+              </w:rPr>
+            </w:pPr>
+            <w:r>
+              <w:rPr>
+                <w:rFonts w:cstheme="minorHAnsi"/>
+              </w:rPr>
+              <w:t>integer</w:t>
+            </w:r>
+          </w:p>
+        </w:tc>
+        <w:tc>
+          <w:tcPr>
+            <w:tcW w:w="2090" w:type="dxa"/>
+          </w:tcPr>
+          <w:p>
+            <w:pPr>
+              <w:jc w:val="both"/>
+              <w:rPr>
+                <w:rFonts w:cstheme="minorHAnsi"/>
+              </w:rPr>
+            </w:pPr>
+            <w:r>
+              <w:rPr>
+                <w:rFonts w:cstheme="minorHAnsi"/>
+              </w:rPr>
+              <w:t>10</w:t>
+            </w:r>
+          </w:p>
+        </w:tc>
+        <w:tc>
+          <w:tcPr>
+            <w:tcW w:w="2090" w:type="dxa"/>
+          </w:tcPr>
+          <w:p>
+            <w:pPr>
+              <w:jc w:val="both"/>
+              <w:rPr>
+                <w:rFonts w:cstheme="minorHAnsi"/>
+              </w:rPr>
+            </w:pPr>
+            <w:r>
+              <w:rPr>
+                <w:rFonts w:cstheme="minorHAnsi"/>
+              </w:rPr>
+              <w:t>Yes</w:t>
+            </w:r>
+          </w:p>
+        </w:tc>
+        <w:tc>
+          <w:tcPr>
+            <w:tcW w:w="2090" w:type="dxa"/>
+          </w:tcPr>
+          <w:p>
+            <w:pPr>
+              <w:jc w:val="both"/>
+              <w:rPr>
+                <w:rFonts w:cstheme="minorHAnsi"/>
+              </w:rPr>
+            </w:pPr>
+            <w:r>
+              <w:rPr>
+                <w:rFonts w:cstheme="minorHAnsi"/>
+              </w:rPr>
+              <w:t>No</w:t>
+            </w:r>
+          </w:p>
+        </w:tc>
+      </w:tr>
+      <w:tr>
+        <w:tc>
+          <w:tcPr>
+            <w:tcW w:w="2090" w:type="dxa"/>
+          </w:tcPr>
+          <w:p>
+            <w:pPr>
+              <w:jc w:val="both"/>
+              <w:rPr>
+                <w:rFonts w:cstheme="minorHAnsi"/>
+                <w:b/>
+                <w:bCs/>
+              </w:rPr>
+            </w:pPr>
+            <w:r>
+              <w:rPr>
+                <w:rFonts w:cstheme="minorHAnsi"/>
+                <w:b/>
+                <w:bCs/>
+              </w:rPr>
+              <w:t>Name</w:t>
+            </w:r>
+          </w:p>
+        </w:tc>
+        <w:tc>
+          <w:tcPr>
+            <w:tcW w:w="2090" w:type="dxa"/>
+          </w:tcPr>
+          <w:p>
+            <w:pPr>
+              <w:jc w:val="both"/>
+              <w:rPr>
+                <w:rFonts w:cstheme="minorHAnsi"/>
+              </w:rPr>
+            </w:pPr>
+            <w:r>
+              <w:rPr>
+                <w:rFonts w:cstheme="minorHAnsi"/>
+              </w:rPr>
+              <w:t>varchar</w:t>
+            </w:r>
+          </w:p>
+        </w:tc>
+        <w:tc>
+          <w:tcPr>
+            <w:tcW w:w="2090" w:type="dxa"/>
+          </w:tcPr>
+          <w:p>
+            <w:pPr>
+              <w:jc w:val="both"/>
+              <w:rPr>
+                <w:rFonts w:cstheme="minorHAnsi"/>
+              </w:rPr>
+            </w:pPr>
+            <w:r>
+              <w:rPr>
+                <w:rFonts w:cstheme="minorHAnsi"/>
+              </w:rPr>
+              <w:t>255</w:t>
+            </w:r>
+          </w:p>
+        </w:tc>
+        <w:tc>
+          <w:tcPr>
+            <w:tcW w:w="2090" w:type="dxa"/>
+          </w:tcPr>
+          <w:p>
+            <w:pPr>
+              <w:jc w:val="both"/>
+              <w:rPr>
+                <w:rFonts w:cstheme="minorHAnsi"/>
+              </w:rPr>
+            </w:pPr>
+            <w:r>
+              <w:rPr>
+                <w:rFonts w:cstheme="minorHAnsi"/>
+              </w:rPr>
+              <w:t>No</w:t>
+            </w:r>
+          </w:p>
+        </w:tc>
+        <w:tc>
+          <w:tcPr>
+            <w:tcW w:w="2090" w:type="dxa"/>
+          </w:tcPr>
+          <w:p>
+            <w:pPr>
+              <w:jc w:val="both"/>
+              <w:rPr>
+                <w:rFonts w:cstheme="minorHAnsi"/>
+              </w:rPr>
+            </w:pPr>
+            <w:r>
+              <w:rPr>
+                <w:rFonts w:cstheme="minorHAnsi"/>
+              </w:rPr>
+              <w:t>No</w:t>
+            </w:r>
+          </w:p>
+        </w:tc>
+      </w:tr>
+      <w:tr>
+        <w:tc>
+          <w:tcPr>
+            <w:tcW w:w="2090" w:type="dxa"/>
+          </w:tcPr>
+          <w:p>
+            <w:pPr>
+              <w:jc w:val="both"/>
+              <w:rPr>
+                <w:rFonts w:cstheme="minorHAnsi"/>
+                <w:b/>
+                <w:bCs/>
+              </w:rPr>
+            </w:pPr>
+            <w:r>
+              <w:rPr>
+                <w:rFonts w:cstheme="minorHAnsi"/>
+                <w:b/>
+                <w:bCs/>
+              </w:rPr>
+              <w:t>Description</w:t>
+            </w:r>
+          </w:p>
+        </w:tc>
+        <w:tc>
+          <w:tcPr>
+            <w:tcW w:w="2090" w:type="dxa"/>
+          </w:tcPr>
+          <w:p>
+            <w:pPr>
+              <w:jc w:val="both"/>
+              <w:rPr>
+                <w:rFonts w:cstheme="minorHAnsi"/>
+              </w:rPr>
+            </w:pPr>
+            <w:r>
+              <w:rPr>
+                <w:rFonts w:cstheme="minorHAnsi"/>
+              </w:rPr>
+              <w:t>v</w:t>
+            </w:r>
+            <w:r>
+              <w:rPr>
+                <w:rFonts w:cstheme="minorHAnsi"/>
+              </w:rPr>
+              <w:t>archar</w:t>
+            </w:r>
+          </w:p>
+        </w:tc>
+        <w:tc>
+          <w:tcPr>
+            <w:tcW w:w="2090" w:type="dxa"/>
+          </w:tcPr>
+          <w:p>
+            <w:pPr>
+              <w:jc w:val="both"/>
+              <w:rPr>
+                <w:rFonts w:cstheme="minorHAnsi"/>
+              </w:rPr>
+            </w:pPr>
+            <w:r>
+              <w:rPr>
+                <w:rFonts w:cstheme="minorHAnsi"/>
+              </w:rPr>
+              <w:t>255</w:t>
+            </w:r>
+          </w:p>
+        </w:tc>
+        <w:tc>
+          <w:tcPr>
+            <w:tcW w:w="2090" w:type="dxa"/>
+          </w:tcPr>
+          <w:p>
+            <w:pPr>
+              <w:jc w:val="both"/>
+              <w:rPr>
+                <w:rFonts w:cstheme="minorHAnsi"/>
+              </w:rPr>
+            </w:pPr>
+            <w:r>
+              <w:rPr>
+                <w:rFonts w:cstheme="minorHAnsi"/>
+              </w:rPr>
+              <w:t>No</w:t>
+            </w:r>
+          </w:p>
+        </w:tc>
+        <w:tc>
+          <w:tcPr>
+            <w:tcW w:w="2090" w:type="dxa"/>
+          </w:tcPr>
+          <w:p>
+            <w:pPr>
+              <w:jc w:val="both"/>
+              <w:rPr>
+                <w:rFonts w:cstheme="minorHAnsi"/>
+              </w:rPr>
+            </w:pPr>
+            <w:r>
+              <w:rPr>
+                <w:rFonts w:cstheme="minorHAnsi"/>
+              </w:rPr>
+              <w:t>No</w:t>
+            </w:r>
+          </w:p>
+        </w:tc>
+      </w:tr>
+      <w:tr>
+        <w:tc>
+          <w:tcPr>
+            <w:tcW w:w="2090" w:type="dxa"/>
+          </w:tcPr>
+          <w:p>
+            <w:pPr>
+              <w:jc w:val="both"/>
+              <w:rPr>
+                <w:rFonts w:cstheme="minorHAnsi"/>
+                <w:b/>
+                <w:bCs/>
+              </w:rPr>
+            </w:pPr>
+            <w:r>
+              <w:rPr>
+                <w:rFonts w:cstheme="minorHAnsi"/>
+                <w:b/>
+                <w:bCs/>
+              </w:rPr>
               <w:lastRenderedPageBreak/>
+              <w:t>Level</w:t>
+            </w:r>
+          </w:p>
+        </w:tc>
+        <w:tc>
+          <w:tcPr>
+            <w:tcW w:w="2090" w:type="dxa"/>
+          </w:tcPr>
+          <w:p>
+            <w:pPr>
+              <w:jc w:val="both"/>
+              <w:rPr>
+                <w:rFonts w:cstheme="minorHAnsi"/>
+              </w:rPr>
+            </w:pPr>
+            <w:r>
+              <w:rPr>
+                <w:rFonts w:cstheme="minorHAnsi"/>
+              </w:rPr>
+              <w:t>i</w:t>
+            </w:r>
+            <w:r>
+              <w:rPr>
+                <w:rFonts w:cstheme="minorHAnsi"/>
+              </w:rPr>
+              <w:t>nteger</w:t>
+            </w:r>
+          </w:p>
+        </w:tc>
+        <w:tc>
+          <w:tcPr>
+            <w:tcW w:w="2090" w:type="dxa"/>
+          </w:tcPr>
+          <w:p>
+            <w:pPr>
+              <w:jc w:val="both"/>
+              <w:rPr>
+                <w:rFonts w:cstheme="minorHAnsi"/>
+              </w:rPr>
+            </w:pPr>
+            <w:r>
+              <w:rPr>
+                <w:rFonts w:cstheme="minorHAnsi"/>
+              </w:rPr>
+              <w:t>10</w:t>
+            </w:r>
+          </w:p>
+        </w:tc>
+        <w:tc>
+          <w:tcPr>
+            <w:tcW w:w="2090" w:type="dxa"/>
+          </w:tcPr>
+          <w:p>
+            <w:pPr>
+              <w:jc w:val="both"/>
+              <w:rPr>
+                <w:rFonts w:cstheme="minorHAnsi"/>
+              </w:rPr>
+            </w:pPr>
+            <w:r>
+              <w:rPr>
+                <w:rFonts w:cstheme="minorHAnsi"/>
+              </w:rPr>
+              <w:t>No</w:t>
+            </w:r>
+          </w:p>
+        </w:tc>
+        <w:tc>
+          <w:tcPr>
+            <w:tcW w:w="2090" w:type="dxa"/>
+          </w:tcPr>
+          <w:p>
+            <w:pPr>
+              <w:jc w:val="both"/>
+              <w:rPr>
+                <w:rFonts w:cstheme="minorHAnsi"/>
+              </w:rPr>
+            </w:pPr>
+            <w:r>
+              <w:rPr>
+                <w:rFonts w:cstheme="minorHAnsi"/>
+              </w:rPr>
+              <w:t>No</w:t>
+            </w:r>
+          </w:p>
+        </w:tc>
+      </w:tr>
+      <w:tr>
+        <w:tc>
+          <w:tcPr>
+            <w:tcW w:w="2090" w:type="dxa"/>
+          </w:tcPr>
+          <w:p>
+            <w:pPr>
+              <w:jc w:val="both"/>
+              <w:rPr>
+                <w:rFonts w:cstheme="minorHAnsi"/>
+                <w:b/>
+                <w:bCs/>
+              </w:rPr>
+            </w:pPr>
+            <w:r>
+              <w:rPr>
+                <w:rFonts w:cstheme="minorHAnsi"/>
+                <w:b/>
+                <w:bCs/>
+              </w:rPr>
+              <w:t>Gold</w:t>
+            </w:r>
+          </w:p>
+        </w:tc>
+        <w:tc>
+          <w:tcPr>
+            <w:tcW w:w="2090" w:type="dxa"/>
+          </w:tcPr>
+          <w:p>
+            <w:pPr>
+              <w:jc w:val="both"/>
+              <w:rPr>
+                <w:rFonts w:cstheme="minorHAnsi"/>
+              </w:rPr>
+            </w:pPr>
+            <w:r>
+              <w:rPr>
+                <w:rFonts w:cstheme="minorHAnsi"/>
+              </w:rPr>
+              <w:t>i</w:t>
+            </w:r>
+            <w:r>
+              <w:rPr>
+                <w:rFonts w:cstheme="minorHAnsi"/>
+              </w:rPr>
+              <w:t>nteger</w:t>
+            </w:r>
+          </w:p>
+        </w:tc>
+        <w:tc>
+          <w:tcPr>
+            <w:tcW w:w="2090" w:type="dxa"/>
+          </w:tcPr>
+          <w:p>
+            <w:pPr>
+              <w:jc w:val="both"/>
+              <w:rPr>
+                <w:rFonts w:cstheme="minorHAnsi"/>
+              </w:rPr>
+            </w:pPr>
+            <w:r>
+              <w:rPr>
+                <w:rFonts w:cstheme="minorHAnsi"/>
+              </w:rPr>
+              <w:t>10</w:t>
+            </w:r>
+          </w:p>
+        </w:tc>
+        <w:tc>
+          <w:tcPr>
+            <w:tcW w:w="2090" w:type="dxa"/>
+          </w:tcPr>
+          <w:p>
+            <w:pPr>
+              <w:jc w:val="both"/>
+              <w:rPr>
+                <w:rFonts w:cstheme="minorHAnsi"/>
+              </w:rPr>
+            </w:pPr>
+            <w:r>
+              <w:rPr>
+                <w:rFonts w:cstheme="minorHAnsi"/>
+              </w:rPr>
+              <w:t>No</w:t>
+            </w:r>
+          </w:p>
+        </w:tc>
+        <w:tc>
+          <w:tcPr>
+            <w:tcW w:w="2090" w:type="dxa"/>
+          </w:tcPr>
+          <w:p>
+            <w:pPr>
+              <w:jc w:val="both"/>
+              <w:rPr>
+                <w:rFonts w:cstheme="minorHAnsi"/>
+              </w:rPr>
+            </w:pPr>
+            <w:r>
+              <w:rPr>
+                <w:rFonts w:cstheme="minorHAnsi"/>
+              </w:rPr>
+              <w:t>No</w:t>
+            </w:r>
+          </w:p>
+        </w:tc>
+      </w:tr>
+    </w:tbl>
+    <w:p>
+      <w:pPr>
+        <w:jc w:val="both"/>
+        <w:rPr>
+          <w:rFonts w:cstheme="minorHAnsi"/>
+        </w:rPr>
+      </w:pPr>
+    </w:p>
+    <w:p>
+      <w:pPr>
+        <w:jc w:val="both"/>
+        <w:rPr>
+          <w:rFonts w:cstheme="minorHAnsi"/>
+        </w:rPr>
+      </w:pPr>
+    </w:p>
+    <w:p>
+      <w:pPr>
+        <w:jc w:val="both"/>
+        <w:rPr>
+          <w:rFonts w:cstheme="minorHAnsi"/>
+        </w:rPr>
+      </w:pPr>
+    </w:p>
+    <w:p>
+      <w:pPr>
+        <w:jc w:val="both"/>
+        <w:rPr>
+          <w:rFonts w:cstheme="minorHAnsi"/>
+        </w:rPr>
+      </w:pPr>
+    </w:p>
+    <w:p>
+      <w:pPr>
+        <w:jc w:val="both"/>
+        <w:rPr>
+          <w:rFonts w:cstheme="minorHAnsi"/>
+        </w:rPr>
+      </w:pPr>
+    </w:p>
+    <w:tbl>
+      <w:tblPr>
+        <w:tblStyle w:val="Grigliatabella"/>
+        <w:tblW w:w="0" w:type="auto"/>
+        <w:tblLook w:val="04A0" w:firstRow="1" w:lastRow="0" w:firstColumn="1" w:lastColumn="0" w:noHBand="0" w:noVBand="1"/>
+      </w:tblPr>
+      <w:tblGrid>
+        <w:gridCol w:w="2090"/>
+        <w:gridCol w:w="2090"/>
+        <w:gridCol w:w="2090"/>
+        <w:gridCol w:w="2090"/>
+        <w:gridCol w:w="2090"/>
+      </w:tblGrid>
+      <w:tr>
+        <w:tc>
+          <w:tcPr>
+            <w:tcW w:w="2090" w:type="dxa"/>
+            <w:shd w:val="clear" w:color="auto" w:fill="000000" w:themeFill="text1"/>
+          </w:tcPr>
+          <w:p>
+            <w:pPr>
+              <w:jc w:val="both"/>
+              <w:rPr>
+                <w:rFonts w:cstheme="minorHAnsi"/>
+                <w:b/>
+                <w:bCs/>
+              </w:rPr>
+            </w:pPr>
+            <w:r>
+              <w:rPr>
+                <w:rFonts w:cstheme="minorHAnsi"/>
+                <w:b/>
+                <w:bCs/>
+              </w:rPr>
               <w:t>Personaggio</w:t>
             </w:r>
           </w:p>
@@ -9401,6 +10075,7 @@
                 <w:b/>
                 <w:bCs/>
               </w:rPr>
+              <w:lastRenderedPageBreak/>
               <w:t>Exit condition</w:t>
             </w:r>
           </w:p>
@@ -9508,7 +10183,6 @@
                 <w:b/>
                 <w:bCs/>
               </w:rPr>
-              <w:lastRenderedPageBreak/>
               <w:t>Nome</w:t>
             </w:r>
           </w:p>
@@ -10451,23 +11125,7 @@
           <w:b/>
           <w:bCs/>
         </w:rPr>
-        <w:t>7.</w:t>
-      </w:r>
-      <w:r>
-        <w:rPr>
-          <w:rFonts w:cstheme="minorHAnsi"/>
-          <w:b/>
-          <w:bCs/>
-        </w:rPr>
-        <w:t>3</w:t>
-      </w:r>
-      <w:r>
-        <w:rPr>
-          <w:rFonts w:cstheme="minorHAnsi"/>
-          <w:b/>
-          <w:bCs/>
-        </w:rPr>
-        <w:t xml:space="preserve"> Persistence Layer</w:t>
+        <w:t>7.3 Persistence Layer</w:t>
       </w:r>
     </w:p>
     <w:tbl>
@@ -10503,6 +11161,7 @@
                 <w:b/>
                 <w:bCs/>
               </w:rPr>
+              <w:lastRenderedPageBreak/>
               <w:t>Servizi</w:t>
             </w:r>
           </w:p>
@@ -10608,25 +11267,22 @@
           <w:rFonts w:cstheme="minorHAnsi"/>
         </w:rPr>
       </w:pPr>
-      <w:bookmarkStart w:id="0" w:name="_GoBack"/>
-      <w:bookmarkEnd w:id="0"/>
-    </w:p>
-    <w:p>
-      <w:pPr>
-        <w:jc w:val="both"/>
-        <w:rPr>
-          <w:rFonts w:cstheme="minorHAnsi"/>
-          <w:b/>
-          <w:bCs/>
-        </w:rPr>
-      </w:pPr>
-      <w:r>
-        <w:rPr>
-          <w:rFonts w:cstheme="minorHAnsi"/>
-          <w:b/>
-          <w:bCs/>
-        </w:rPr>
-        <w:lastRenderedPageBreak/>
+    </w:p>
+    <w:p>
+      <w:pPr>
+        <w:jc w:val="both"/>
+        <w:rPr>
+          <w:rFonts w:cstheme="minorHAnsi"/>
+          <w:b/>
+          <w:bCs/>
+        </w:rPr>
+      </w:pPr>
+      <w:r>
+        <w:rPr>
+          <w:rFonts w:cstheme="minorHAnsi"/>
+          <w:b/>
+          <w:bCs/>
+        </w:rPr>
         <w:t>7.</w:t>
       </w:r>
       <w:r>
@@ -13203,27 +13859,9 @@
   </w:num>
   <w:num w:numId="15">
     <w:abstractNumId w:val="9"/>
-    <w:lvlOverride w:ilvl="0"/>
-    <w:lvlOverride w:ilvl="1"/>
-    <w:lvlOverride w:ilvl="2"/>
-    <w:lvlOverride w:ilvl="3"/>
-    <w:lvlOverride w:ilvl="4"/>
-    <w:lvlOverride w:ilvl="5"/>
-    <w:lvlOverride w:ilvl="6"/>
-    <w:lvlOverride w:ilvl="7"/>
-    <w:lvlOverride w:ilvl="8"/>
   </w:num>
   <w:num w:numId="16">
     <w:abstractNumId w:val="3"/>
-    <w:lvlOverride w:ilvl="0"/>
-    <w:lvlOverride w:ilvl="1"/>
-    <w:lvlOverride w:ilvl="2"/>
-    <w:lvlOverride w:ilvl="3"/>
-    <w:lvlOverride w:ilvl="4"/>
-    <w:lvlOverride w:ilvl="5"/>
-    <w:lvlOverride w:ilvl="6"/>
-    <w:lvlOverride w:ilvl="7"/>
-    <w:lvlOverride w:ilvl="8"/>
   </w:num>
   <w:num w:numId="17">
     <w:abstractNumId w:val="10"/>

</xml_diff>